<commit_message>
Actualización de la documentación. Todavía queda mucho.
</commit_message>
<xml_diff>
--- a/documentacion/planteamientoProyecto.docx
+++ b/documentacion/planteamientoProyecto.docx
@@ -3804,6 +3804,603 @@
           <w:sz w:val="22"/>
           <w:szCs w:val="22"/>
         </w:rPr>
+        <w:t>3.3 Los sensores de temperatura.</w:t>
+      </w:r>
+    </w:p>
+    <w:p>
+      <w:pPr>
+        <w:rPr>
+          <w:rFonts w:asciiTheme="minorHAnsi" w:hAnsiTheme="minorHAnsi"/>
+          <w:sz w:val="22"/>
+          <w:szCs w:val="22"/>
+        </w:rPr>
+      </w:pPr>
+    </w:p>
+    <w:p>
+      <w:pPr>
+        <w:rPr>
+          <w:rFonts w:asciiTheme="minorHAnsi" w:hAnsiTheme="minorHAnsi"/>
+          <w:sz w:val="22"/>
+          <w:szCs w:val="22"/>
+        </w:rPr>
+      </w:pPr>
+      <w:r>
+        <w:rPr>
+          <w:rFonts w:asciiTheme="minorHAnsi" w:hAnsiTheme="minorHAnsi"/>
+          <w:sz w:val="22"/>
+          <w:szCs w:val="22"/>
+        </w:rPr>
+        <w:t>Estos componentes electrónicos</w:t>
+      </w:r>
+      <w:r>
+        <w:rPr>
+          <w:rFonts w:asciiTheme="minorHAnsi" w:hAnsiTheme="minorHAnsi"/>
+          <w:sz w:val="22"/>
+          <w:szCs w:val="22"/>
+        </w:rPr>
+        <w:t xml:space="preserve"> nos devuelve</w:t>
+      </w:r>
+      <w:r>
+        <w:rPr>
+          <w:rFonts w:asciiTheme="minorHAnsi" w:hAnsiTheme="minorHAnsi"/>
+          <w:sz w:val="22"/>
+          <w:szCs w:val="22"/>
+        </w:rPr>
+        <w:t>n</w:t>
+      </w:r>
+      <w:r>
+        <w:rPr>
+          <w:rFonts w:asciiTheme="minorHAnsi" w:hAnsiTheme="minorHAnsi"/>
+          <w:sz w:val="22"/>
+          <w:szCs w:val="22"/>
+        </w:rPr>
+        <w:t xml:space="preserve"> un valor de tensión proporcional a la temperatura a la que está sometido. </w:t>
+      </w:r>
+      <w:r>
+        <w:rPr>
+          <w:rFonts w:asciiTheme="minorHAnsi" w:hAnsiTheme="minorHAnsi"/>
+          <w:sz w:val="22"/>
+          <w:szCs w:val="22"/>
+        </w:rPr>
+        <w:t>Para este proyecto podemos</w:t>
+      </w:r>
+      <w:r>
+        <w:rPr>
+          <w:rFonts w:asciiTheme="minorHAnsi" w:hAnsiTheme="minorHAnsi"/>
+          <w:sz w:val="22"/>
+          <w:szCs w:val="22"/>
+        </w:rPr>
+        <w:t xml:space="preserve"> utilizar unos modelos comerciales muy extendidos y fáciles de encontrar por muy poco dinero: TMP36 o LM35DZ.</w:t>
+      </w:r>
+    </w:p>
+    <w:p>
+      <w:pPr>
+        <w:rPr>
+          <w:rFonts w:asciiTheme="minorHAnsi" w:hAnsiTheme="minorHAnsi"/>
+          <w:sz w:val="22"/>
+          <w:szCs w:val="22"/>
+        </w:rPr>
+      </w:pPr>
+      <w:r>
+        <w:rPr>
+          <w:rFonts w:asciiTheme="minorHAnsi" w:hAnsiTheme="minorHAnsi"/>
+          <w:sz w:val="22"/>
+          <w:szCs w:val="22"/>
+        </w:rPr>
+        <w:t>R</w:t>
+      </w:r>
+      <w:r>
+        <w:rPr>
+          <w:rFonts w:asciiTheme="minorHAnsi" w:hAnsiTheme="minorHAnsi"/>
+          <w:sz w:val="22"/>
+          <w:szCs w:val="22"/>
+        </w:rPr>
+        <w:t xml:space="preserve">esumen </w:t>
+      </w:r>
+      <w:r>
+        <w:rPr>
+          <w:rFonts w:asciiTheme="minorHAnsi" w:hAnsiTheme="minorHAnsi"/>
+          <w:sz w:val="22"/>
+          <w:szCs w:val="22"/>
+        </w:rPr>
+        <w:t>de características:</w:t>
+      </w:r>
+    </w:p>
+    <w:tbl>
+      <w:tblPr>
+        <w:tblStyle w:val="Tablaconcuadrcula"/>
+        <w:tblW w:w="0" w:type="auto"/>
+        <w:jc w:val="center"/>
+        <w:tblLook w:val="04A0"/>
+      </w:tblPr>
+      <w:tblGrid>
+        <w:gridCol w:w="1951"/>
+        <w:gridCol w:w="2693"/>
+        <w:gridCol w:w="2835"/>
+      </w:tblGrid>
+      <w:tr>
+        <w:trPr>
+          <w:jc w:val="center"/>
+        </w:trPr>
+        <w:tc>
+          <w:tcPr>
+            <w:tcW w:w="1951" w:type="dxa"/>
+          </w:tcPr>
+          <w:p>
+            <w:pPr>
+              <w:jc w:val="center"/>
+              <w:rPr>
+                <w:rFonts w:asciiTheme="minorHAnsi" w:hAnsiTheme="minorHAnsi"/>
+                <w:b/>
+                <w:sz w:val="22"/>
+                <w:szCs w:val="22"/>
+              </w:rPr>
+            </w:pPr>
+            <w:r>
+              <w:rPr>
+                <w:rFonts w:asciiTheme="minorHAnsi" w:hAnsiTheme="minorHAnsi"/>
+                <w:b/>
+                <w:sz w:val="22"/>
+                <w:szCs w:val="22"/>
+              </w:rPr>
+              <w:t>Característica</w:t>
+            </w:r>
+          </w:p>
+        </w:tc>
+        <w:tc>
+          <w:tcPr>
+            <w:tcW w:w="2693" w:type="dxa"/>
+          </w:tcPr>
+          <w:p>
+            <w:pPr>
+              <w:jc w:val="center"/>
+              <w:rPr>
+                <w:rFonts w:asciiTheme="minorHAnsi" w:hAnsiTheme="minorHAnsi"/>
+                <w:b/>
+                <w:sz w:val="22"/>
+                <w:szCs w:val="22"/>
+              </w:rPr>
+            </w:pPr>
+            <w:r>
+              <w:rPr>
+                <w:rFonts w:asciiTheme="minorHAnsi" w:hAnsiTheme="minorHAnsi"/>
+                <w:b/>
+                <w:sz w:val="22"/>
+                <w:szCs w:val="22"/>
+              </w:rPr>
+              <w:t>TMP36</w:t>
+            </w:r>
+          </w:p>
+        </w:tc>
+        <w:tc>
+          <w:tcPr>
+            <w:tcW w:w="2835" w:type="dxa"/>
+          </w:tcPr>
+          <w:p>
+            <w:pPr>
+              <w:jc w:val="center"/>
+              <w:rPr>
+                <w:rFonts w:asciiTheme="minorHAnsi" w:hAnsiTheme="minorHAnsi"/>
+                <w:b/>
+                <w:sz w:val="22"/>
+                <w:szCs w:val="22"/>
+              </w:rPr>
+            </w:pPr>
+            <w:r>
+              <w:rPr>
+                <w:rFonts w:asciiTheme="minorHAnsi" w:hAnsiTheme="minorHAnsi"/>
+                <w:b/>
+                <w:sz w:val="22"/>
+                <w:szCs w:val="22"/>
+              </w:rPr>
+              <w:t>LM35DZ</w:t>
+            </w:r>
+          </w:p>
+        </w:tc>
+      </w:tr>
+      <w:tr>
+        <w:trPr>
+          <w:jc w:val="center"/>
+        </w:trPr>
+        <w:tc>
+          <w:tcPr>
+            <w:tcW w:w="1951" w:type="dxa"/>
+          </w:tcPr>
+          <w:p>
+            <w:pPr>
+              <w:rPr>
+                <w:rFonts w:asciiTheme="minorHAnsi" w:hAnsiTheme="minorHAnsi"/>
+                <w:b/>
+                <w:sz w:val="22"/>
+                <w:szCs w:val="22"/>
+              </w:rPr>
+            </w:pPr>
+            <w:r>
+              <w:rPr>
+                <w:rFonts w:asciiTheme="minorHAnsi" w:hAnsiTheme="minorHAnsi"/>
+                <w:b/>
+                <w:sz w:val="22"/>
+                <w:szCs w:val="22"/>
+              </w:rPr>
+              <w:t>Escala de Tª</w:t>
+            </w:r>
+          </w:p>
+        </w:tc>
+        <w:tc>
+          <w:tcPr>
+            <w:tcW w:w="2693" w:type="dxa"/>
+          </w:tcPr>
+          <w:p>
+            <w:pPr>
+              <w:jc w:val="center"/>
+              <w:rPr>
+                <w:rFonts w:asciiTheme="minorHAnsi" w:hAnsiTheme="minorHAnsi"/>
+                <w:sz w:val="22"/>
+                <w:szCs w:val="22"/>
+              </w:rPr>
+            </w:pPr>
+            <w:r>
+              <w:rPr>
+                <w:rFonts w:asciiTheme="minorHAnsi" w:hAnsiTheme="minorHAnsi"/>
+                <w:sz w:val="22"/>
+                <w:szCs w:val="22"/>
+              </w:rPr>
+              <w:t>Celsius</w:t>
+            </w:r>
+          </w:p>
+        </w:tc>
+        <w:tc>
+          <w:tcPr>
+            <w:tcW w:w="2835" w:type="dxa"/>
+          </w:tcPr>
+          <w:p>
+            <w:pPr>
+              <w:jc w:val="center"/>
+              <w:rPr>
+                <w:rFonts w:asciiTheme="minorHAnsi" w:hAnsiTheme="minorHAnsi"/>
+                <w:sz w:val="22"/>
+                <w:szCs w:val="22"/>
+              </w:rPr>
+            </w:pPr>
+            <w:r>
+              <w:rPr>
+                <w:rFonts w:asciiTheme="minorHAnsi" w:hAnsiTheme="minorHAnsi"/>
+                <w:sz w:val="22"/>
+                <w:szCs w:val="22"/>
+              </w:rPr>
+              <w:t>Celsius</w:t>
+            </w:r>
+          </w:p>
+        </w:tc>
+      </w:tr>
+      <w:tr>
+        <w:trPr>
+          <w:jc w:val="center"/>
+        </w:trPr>
+        <w:tc>
+          <w:tcPr>
+            <w:tcW w:w="1951" w:type="dxa"/>
+          </w:tcPr>
+          <w:p>
+            <w:pPr>
+              <w:rPr>
+                <w:rFonts w:asciiTheme="minorHAnsi" w:hAnsiTheme="minorHAnsi"/>
+                <w:b/>
+                <w:sz w:val="22"/>
+                <w:szCs w:val="22"/>
+              </w:rPr>
+            </w:pPr>
+            <w:r>
+              <w:rPr>
+                <w:rFonts w:asciiTheme="minorHAnsi" w:hAnsiTheme="minorHAnsi"/>
+                <w:b/>
+                <w:sz w:val="22"/>
+                <w:szCs w:val="22"/>
+              </w:rPr>
+              <w:t>Rango de funcionamiento</w:t>
+            </w:r>
+          </w:p>
+        </w:tc>
+        <w:tc>
+          <w:tcPr>
+            <w:tcW w:w="2693" w:type="dxa"/>
+          </w:tcPr>
+          <w:p>
+            <w:pPr>
+              <w:jc w:val="center"/>
+              <w:rPr>
+                <w:rFonts w:asciiTheme="minorHAnsi" w:hAnsiTheme="minorHAnsi"/>
+                <w:sz w:val="22"/>
+                <w:szCs w:val="22"/>
+              </w:rPr>
+            </w:pPr>
+            <w:r>
+              <w:rPr>
+                <w:rFonts w:asciiTheme="minorHAnsi" w:hAnsiTheme="minorHAnsi"/>
+                <w:sz w:val="22"/>
+                <w:szCs w:val="22"/>
+              </w:rPr>
+              <w:t>-40º - 125º</w:t>
+            </w:r>
+          </w:p>
+        </w:tc>
+        <w:tc>
+          <w:tcPr>
+            <w:tcW w:w="2835" w:type="dxa"/>
+          </w:tcPr>
+          <w:p>
+            <w:pPr>
+              <w:jc w:val="center"/>
+              <w:rPr>
+                <w:rFonts w:asciiTheme="minorHAnsi" w:hAnsiTheme="minorHAnsi"/>
+                <w:sz w:val="22"/>
+                <w:szCs w:val="22"/>
+              </w:rPr>
+            </w:pPr>
+            <w:r>
+              <w:rPr>
+                <w:rFonts w:asciiTheme="minorHAnsi" w:hAnsiTheme="minorHAnsi"/>
+                <w:sz w:val="22"/>
+                <w:szCs w:val="22"/>
+              </w:rPr>
+              <w:t>0º - 100º</w:t>
+            </w:r>
+          </w:p>
+        </w:tc>
+      </w:tr>
+      <w:tr>
+        <w:trPr>
+          <w:jc w:val="center"/>
+        </w:trPr>
+        <w:tc>
+          <w:tcPr>
+            <w:tcW w:w="1951" w:type="dxa"/>
+          </w:tcPr>
+          <w:p>
+            <w:pPr>
+              <w:rPr>
+                <w:rFonts w:asciiTheme="minorHAnsi" w:hAnsiTheme="minorHAnsi"/>
+                <w:b/>
+                <w:sz w:val="22"/>
+                <w:szCs w:val="22"/>
+              </w:rPr>
+            </w:pPr>
+            <w:r>
+              <w:rPr>
+                <w:rFonts w:asciiTheme="minorHAnsi" w:hAnsiTheme="minorHAnsi"/>
+                <w:b/>
+                <w:sz w:val="22"/>
+                <w:szCs w:val="22"/>
+              </w:rPr>
+              <w:t>Precisión</w:t>
+            </w:r>
+          </w:p>
+        </w:tc>
+        <w:tc>
+          <w:tcPr>
+            <w:tcW w:w="2693" w:type="dxa"/>
+          </w:tcPr>
+          <w:p>
+            <w:pPr>
+              <w:jc w:val="center"/>
+              <w:rPr>
+                <w:rFonts w:asciiTheme="minorHAnsi" w:hAnsiTheme="minorHAnsi"/>
+                <w:sz w:val="22"/>
+                <w:szCs w:val="22"/>
+              </w:rPr>
+            </w:pPr>
+            <w:r>
+              <w:rPr>
+                <w:rFonts w:asciiTheme="minorHAnsi" w:hAnsiTheme="minorHAnsi"/>
+                <w:sz w:val="22"/>
+                <w:szCs w:val="22"/>
+              </w:rPr>
+              <w:t>± 1ºC</w:t>
+            </w:r>
+          </w:p>
+        </w:tc>
+        <w:tc>
+          <w:tcPr>
+            <w:tcW w:w="2835" w:type="dxa"/>
+          </w:tcPr>
+          <w:p>
+            <w:pPr>
+              <w:jc w:val="center"/>
+              <w:rPr>
+                <w:rFonts w:asciiTheme="minorHAnsi" w:hAnsiTheme="minorHAnsi"/>
+                <w:sz w:val="22"/>
+                <w:szCs w:val="22"/>
+              </w:rPr>
+            </w:pPr>
+            <w:r>
+              <w:rPr>
+                <w:rFonts w:asciiTheme="minorHAnsi" w:hAnsiTheme="minorHAnsi"/>
+                <w:sz w:val="22"/>
+                <w:szCs w:val="22"/>
+              </w:rPr>
+              <w:t>± 1ºC</w:t>
+            </w:r>
+          </w:p>
+        </w:tc>
+      </w:tr>
+      <w:tr>
+        <w:trPr>
+          <w:jc w:val="center"/>
+        </w:trPr>
+        <w:tc>
+          <w:tcPr>
+            <w:tcW w:w="1951" w:type="dxa"/>
+          </w:tcPr>
+          <w:p>
+            <w:pPr>
+              <w:rPr>
+                <w:rFonts w:asciiTheme="minorHAnsi" w:hAnsiTheme="minorHAnsi"/>
+                <w:b/>
+                <w:sz w:val="22"/>
+                <w:szCs w:val="22"/>
+              </w:rPr>
+            </w:pPr>
+            <w:r>
+              <w:rPr>
+                <w:rFonts w:asciiTheme="minorHAnsi" w:hAnsiTheme="minorHAnsi"/>
+                <w:b/>
+                <w:sz w:val="22"/>
+                <w:szCs w:val="22"/>
+              </w:rPr>
+              <w:t>Offset (</w:t>
+            </w:r>
+            <w:proofErr w:type="spellStart"/>
+            <w:r>
+              <w:rPr>
+                <w:rFonts w:asciiTheme="minorHAnsi" w:hAnsiTheme="minorHAnsi"/>
+                <w:b/>
+                <w:sz w:val="22"/>
+                <w:szCs w:val="22"/>
+              </w:rPr>
+              <w:t>mV</w:t>
+            </w:r>
+            <w:proofErr w:type="spellEnd"/>
+            <w:r>
+              <w:rPr>
+                <w:rFonts w:asciiTheme="minorHAnsi" w:hAnsiTheme="minorHAnsi"/>
+                <w:b/>
+                <w:sz w:val="22"/>
+                <w:szCs w:val="22"/>
+              </w:rPr>
+              <w:t>)</w:t>
+            </w:r>
+          </w:p>
+        </w:tc>
+        <w:tc>
+          <w:tcPr>
+            <w:tcW w:w="2693" w:type="dxa"/>
+          </w:tcPr>
+          <w:p>
+            <w:pPr>
+              <w:jc w:val="center"/>
+              <w:rPr>
+                <w:rFonts w:asciiTheme="minorHAnsi" w:hAnsiTheme="minorHAnsi"/>
+                <w:sz w:val="22"/>
+                <w:szCs w:val="22"/>
+              </w:rPr>
+            </w:pPr>
+            <w:r>
+              <w:rPr>
+                <w:rFonts w:asciiTheme="minorHAnsi" w:hAnsiTheme="minorHAnsi"/>
+                <w:sz w:val="22"/>
+                <w:szCs w:val="22"/>
+              </w:rPr>
+              <w:t>500</w:t>
+            </w:r>
+          </w:p>
+        </w:tc>
+        <w:tc>
+          <w:tcPr>
+            <w:tcW w:w="2835" w:type="dxa"/>
+          </w:tcPr>
+          <w:p>
+            <w:pPr>
+              <w:jc w:val="center"/>
+              <w:rPr>
+                <w:rFonts w:asciiTheme="minorHAnsi" w:hAnsiTheme="minorHAnsi"/>
+                <w:sz w:val="22"/>
+                <w:szCs w:val="22"/>
+              </w:rPr>
+            </w:pPr>
+            <w:r>
+              <w:rPr>
+                <w:rFonts w:asciiTheme="minorHAnsi" w:hAnsiTheme="minorHAnsi"/>
+                <w:sz w:val="22"/>
+                <w:szCs w:val="22"/>
+              </w:rPr>
+              <w:t>0</w:t>
+            </w:r>
+          </w:p>
+        </w:tc>
+      </w:tr>
+      <w:tr>
+        <w:trPr>
+          <w:jc w:val="center"/>
+        </w:trPr>
+        <w:tc>
+          <w:tcPr>
+            <w:tcW w:w="1951" w:type="dxa"/>
+          </w:tcPr>
+          <w:p>
+            <w:pPr>
+              <w:rPr>
+                <w:rFonts w:asciiTheme="minorHAnsi" w:hAnsiTheme="minorHAnsi"/>
+                <w:b/>
+                <w:sz w:val="22"/>
+                <w:szCs w:val="22"/>
+              </w:rPr>
+            </w:pPr>
+            <w:r>
+              <w:rPr>
+                <w:rFonts w:asciiTheme="minorHAnsi" w:hAnsiTheme="minorHAnsi"/>
+                <w:b/>
+                <w:sz w:val="22"/>
+                <w:szCs w:val="22"/>
+              </w:rPr>
+              <w:t>Precio</w:t>
+            </w:r>
+          </w:p>
+        </w:tc>
+        <w:tc>
+          <w:tcPr>
+            <w:tcW w:w="2693" w:type="dxa"/>
+          </w:tcPr>
+          <w:p>
+            <w:pPr>
+              <w:jc w:val="center"/>
+              <w:rPr>
+                <w:rFonts w:asciiTheme="minorHAnsi" w:hAnsiTheme="minorHAnsi"/>
+                <w:sz w:val="22"/>
+                <w:szCs w:val="22"/>
+              </w:rPr>
+            </w:pPr>
+          </w:p>
+        </w:tc>
+        <w:tc>
+          <w:tcPr>
+            <w:tcW w:w="2835" w:type="dxa"/>
+          </w:tcPr>
+          <w:p>
+            <w:pPr>
+              <w:jc w:val="center"/>
+              <w:rPr>
+                <w:rFonts w:asciiTheme="minorHAnsi" w:hAnsiTheme="minorHAnsi"/>
+                <w:sz w:val="22"/>
+                <w:szCs w:val="22"/>
+              </w:rPr>
+            </w:pPr>
+          </w:p>
+        </w:tc>
+      </w:tr>
+    </w:tbl>
+    <w:p>
+      <w:pPr>
+        <w:rPr>
+          <w:rFonts w:asciiTheme="minorHAnsi" w:hAnsiTheme="minorHAnsi"/>
+          <w:sz w:val="22"/>
+          <w:szCs w:val="22"/>
+        </w:rPr>
+      </w:pPr>
+    </w:p>
+    <w:p>
+      <w:pPr>
+        <w:rPr>
+          <w:rFonts w:asciiTheme="minorHAnsi" w:hAnsiTheme="minorHAnsi"/>
+          <w:sz w:val="22"/>
+          <w:szCs w:val="22"/>
+        </w:rPr>
+      </w:pPr>
+      <w:r>
+        <w:rPr>
+          <w:rFonts w:asciiTheme="minorHAnsi" w:hAnsiTheme="minorHAnsi"/>
+          <w:sz w:val="22"/>
+          <w:szCs w:val="22"/>
+        </w:rPr>
         <w:t xml:space="preserve">4 </w:t>
       </w:r>
       <w:r>
@@ -3893,33 +4490,6 @@
           <w:szCs w:val="22"/>
         </w:rPr>
       </w:pPr>
-    </w:p>
-    <w:p>
-      <w:pPr>
-        <w:rPr>
-          <w:rFonts w:asciiTheme="minorHAnsi" w:hAnsiTheme="minorHAnsi"/>
-          <w:sz w:val="22"/>
-          <w:szCs w:val="22"/>
-        </w:rPr>
-      </w:pPr>
-    </w:p>
-    <w:p>
-      <w:pPr>
-        <w:rPr>
-          <w:rFonts w:asciiTheme="minorHAnsi" w:hAnsiTheme="minorHAnsi"/>
-          <w:sz w:val="22"/>
-          <w:szCs w:val="22"/>
-        </w:rPr>
-      </w:pPr>
-    </w:p>
-    <w:p>
-      <w:pPr>
-        <w:rPr>
-          <w:rFonts w:asciiTheme="minorHAnsi" w:hAnsiTheme="minorHAnsi"/>
-          <w:sz w:val="22"/>
-          <w:szCs w:val="22"/>
-        </w:rPr>
-      </w:pPr>
       <w:r>
         <w:rPr>
           <w:rFonts w:asciiTheme="minorHAnsi" w:hAnsiTheme="minorHAnsi"/>
@@ -3936,96 +4506,678 @@
         </w:rPr>
         <w:t>Justificación de la elección de librerías y documentación de su uso</w:t>
       </w:r>
-    </w:p>
-    <w:p>
-      <w:pPr>
-        <w:rPr>
-          <w:rFonts w:asciiTheme="minorHAnsi" w:hAnsiTheme="minorHAnsi"/>
-          <w:sz w:val="22"/>
-          <w:szCs w:val="22"/>
-        </w:rPr>
-      </w:pPr>
-    </w:p>
-    <w:p>
-      <w:pPr>
-        <w:rPr>
-          <w:rFonts w:asciiTheme="minorHAnsi" w:hAnsiTheme="minorHAnsi"/>
-          <w:sz w:val="22"/>
-          <w:szCs w:val="22"/>
-        </w:rPr>
-      </w:pPr>
-    </w:p>
-    <w:p>
-      <w:pPr>
-        <w:rPr>
-          <w:rFonts w:asciiTheme="minorHAnsi" w:hAnsiTheme="minorHAnsi"/>
-          <w:sz w:val="22"/>
-          <w:szCs w:val="22"/>
-        </w:rPr>
-      </w:pPr>
-    </w:p>
-    <w:p>
-      <w:pPr>
-        <w:rPr>
-          <w:rFonts w:asciiTheme="minorHAnsi" w:hAnsiTheme="minorHAnsi"/>
-          <w:sz w:val="22"/>
-          <w:szCs w:val="22"/>
-        </w:rPr>
-      </w:pPr>
-    </w:p>
-    <w:p>
-      <w:pPr>
-        <w:rPr>
-          <w:rFonts w:asciiTheme="minorHAnsi" w:hAnsiTheme="minorHAnsi"/>
-          <w:sz w:val="22"/>
-          <w:szCs w:val="22"/>
-        </w:rPr>
-      </w:pPr>
-    </w:p>
-    <w:p>
-      <w:pPr>
-        <w:rPr>
-          <w:rFonts w:asciiTheme="minorHAnsi" w:hAnsiTheme="minorHAnsi"/>
-          <w:sz w:val="22"/>
-          <w:szCs w:val="22"/>
-        </w:rPr>
-      </w:pPr>
-    </w:p>
-    <w:p>
-      <w:pPr>
-        <w:rPr>
-          <w:rFonts w:asciiTheme="minorHAnsi" w:hAnsiTheme="minorHAnsi"/>
-          <w:sz w:val="22"/>
-          <w:szCs w:val="22"/>
-        </w:rPr>
-      </w:pPr>
-    </w:p>
-    <w:p>
-      <w:pPr>
-        <w:rPr>
-          <w:rFonts w:asciiTheme="minorHAnsi" w:hAnsiTheme="minorHAnsi"/>
-          <w:sz w:val="22"/>
-          <w:szCs w:val="22"/>
-        </w:rPr>
-      </w:pPr>
-    </w:p>
-    <w:p>
-      <w:pPr>
-        <w:rPr>
-          <w:rFonts w:asciiTheme="minorHAnsi" w:hAnsiTheme="minorHAnsi"/>
-          <w:sz w:val="22"/>
-          <w:szCs w:val="22"/>
-        </w:rPr>
-      </w:pPr>
-    </w:p>
-    <w:p>
-      <w:pPr>
-        <w:rPr>
-          <w:rFonts w:asciiTheme="minorHAnsi" w:hAnsiTheme="minorHAnsi"/>
-          <w:sz w:val="22"/>
-          <w:szCs w:val="22"/>
-        </w:rPr>
-      </w:pPr>
+      <w:r>
+        <w:rPr>
+          <w:rFonts w:asciiTheme="minorHAnsi" w:hAnsiTheme="minorHAnsi"/>
+          <w:sz w:val="22"/>
+          <w:szCs w:val="22"/>
+        </w:rPr>
+        <w:t>.</w:t>
+      </w:r>
+    </w:p>
+    <w:p>
+      <w:pPr>
+        <w:rPr>
+          <w:rFonts w:asciiTheme="minorHAnsi" w:hAnsiTheme="minorHAnsi"/>
+          <w:sz w:val="22"/>
+          <w:szCs w:val="22"/>
+        </w:rPr>
+      </w:pPr>
+    </w:p>
+    <w:p>
+      <w:pPr>
+        <w:pStyle w:val="Ttulo2"/>
+      </w:pPr>
+      <w:r>
+        <w:t xml:space="preserve">5.1 </w:t>
+      </w:r>
+      <w:r>
+        <w:t xml:space="preserve">TMP36 </w:t>
+      </w:r>
+      <w:proofErr w:type="spellStart"/>
+      <w:r>
+        <w:t>library</w:t>
+      </w:r>
+      <w:proofErr w:type="spellEnd"/>
+      <w:r>
+        <w:t>.</w:t>
+      </w:r>
+      <w:r>
+        <w:t xml:space="preserve"> </w:t>
+      </w:r>
+    </w:p>
+    <w:p>
+      <w:pPr>
+        <w:pStyle w:val="Prrafodelista"/>
+        <w:numPr>
+          <w:ilvl w:val="0"/>
+          <w:numId w:val="17"/>
+        </w:numPr>
+        <w:rPr>
+          <w:rFonts w:asciiTheme="minorHAnsi" w:hAnsiTheme="minorHAnsi"/>
+        </w:rPr>
+      </w:pPr>
+      <w:r>
+        <w:rPr>
+          <w:rFonts w:asciiTheme="minorHAnsi" w:hAnsiTheme="minorHAnsi"/>
+        </w:rPr>
+        <w:t>Copyright 2017 Isaac100.</w:t>
+      </w:r>
+    </w:p>
+    <w:p>
+      <w:pPr>
+        <w:pStyle w:val="Prrafodelista"/>
+        <w:numPr>
+          <w:ilvl w:val="0"/>
+          <w:numId w:val="17"/>
+        </w:numPr>
+        <w:rPr>
+          <w:rFonts w:asciiTheme="minorHAnsi" w:hAnsiTheme="minorHAnsi"/>
+        </w:rPr>
+      </w:pPr>
+      <w:proofErr w:type="spellStart"/>
+      <w:r>
+        <w:rPr>
+          <w:rFonts w:asciiTheme="minorHAnsi" w:hAnsiTheme="minorHAnsi"/>
+        </w:rPr>
+        <w:lastRenderedPageBreak/>
+        <w:t>Licensed</w:t>
+      </w:r>
+      <w:proofErr w:type="spellEnd"/>
+      <w:r>
+        <w:rPr>
+          <w:rFonts w:asciiTheme="minorHAnsi" w:hAnsiTheme="minorHAnsi"/>
+        </w:rPr>
+        <w:t xml:space="preserve"> </w:t>
+      </w:r>
+      <w:proofErr w:type="spellStart"/>
+      <w:r>
+        <w:rPr>
+          <w:rFonts w:asciiTheme="minorHAnsi" w:hAnsiTheme="minorHAnsi"/>
+        </w:rPr>
+        <w:t>under</w:t>
+      </w:r>
+      <w:proofErr w:type="spellEnd"/>
+      <w:r>
+        <w:rPr>
+          <w:rFonts w:asciiTheme="minorHAnsi" w:hAnsiTheme="minorHAnsi"/>
+        </w:rPr>
+        <w:t xml:space="preserve"> </w:t>
+      </w:r>
+      <w:proofErr w:type="spellStart"/>
+      <w:r>
+        <w:rPr>
+          <w:rFonts w:asciiTheme="minorHAnsi" w:hAnsiTheme="minorHAnsi"/>
+        </w:rPr>
+        <w:t>the</w:t>
+      </w:r>
+      <w:proofErr w:type="spellEnd"/>
+      <w:r>
+        <w:rPr>
+          <w:rFonts w:asciiTheme="minorHAnsi" w:hAnsiTheme="minorHAnsi"/>
+        </w:rPr>
+        <w:t xml:space="preserve"> Apache </w:t>
+      </w:r>
+      <w:proofErr w:type="spellStart"/>
+      <w:r>
+        <w:rPr>
+          <w:rFonts w:asciiTheme="minorHAnsi" w:hAnsiTheme="minorHAnsi"/>
+        </w:rPr>
+        <w:t>License</w:t>
+      </w:r>
+      <w:proofErr w:type="spellEnd"/>
+      <w:r>
+        <w:rPr>
+          <w:rFonts w:asciiTheme="minorHAnsi" w:hAnsiTheme="minorHAnsi"/>
+        </w:rPr>
+        <w:t xml:space="preserve">, </w:t>
+      </w:r>
+      <w:proofErr w:type="spellStart"/>
+      <w:r>
+        <w:rPr>
+          <w:rFonts w:asciiTheme="minorHAnsi" w:hAnsiTheme="minorHAnsi"/>
+        </w:rPr>
+        <w:t>Version</w:t>
+      </w:r>
+      <w:proofErr w:type="spellEnd"/>
+      <w:r>
+        <w:rPr>
+          <w:rFonts w:asciiTheme="minorHAnsi" w:hAnsiTheme="minorHAnsi"/>
+        </w:rPr>
+        <w:t xml:space="preserve"> 2.0 (</w:t>
+      </w:r>
+      <w:proofErr w:type="spellStart"/>
+      <w:r>
+        <w:rPr>
+          <w:rFonts w:asciiTheme="minorHAnsi" w:hAnsiTheme="minorHAnsi"/>
+        </w:rPr>
+        <w:t>the</w:t>
+      </w:r>
+      <w:proofErr w:type="spellEnd"/>
+      <w:r>
+        <w:rPr>
+          <w:rFonts w:asciiTheme="minorHAnsi" w:hAnsiTheme="minorHAnsi"/>
+        </w:rPr>
+        <w:t xml:space="preserve"> "</w:t>
+      </w:r>
+      <w:proofErr w:type="spellStart"/>
+      <w:r>
+        <w:rPr>
+          <w:rFonts w:asciiTheme="minorHAnsi" w:hAnsiTheme="minorHAnsi"/>
+        </w:rPr>
+        <w:t>License</w:t>
+      </w:r>
+      <w:proofErr w:type="spellEnd"/>
+      <w:r>
+        <w:rPr>
+          <w:rFonts w:asciiTheme="minorHAnsi" w:hAnsiTheme="minorHAnsi"/>
+        </w:rPr>
+        <w:t xml:space="preserve">"); </w:t>
+      </w:r>
+      <w:proofErr w:type="spellStart"/>
+      <w:r>
+        <w:rPr>
+          <w:rFonts w:asciiTheme="minorHAnsi" w:hAnsiTheme="minorHAnsi"/>
+        </w:rPr>
+        <w:t>you</w:t>
+      </w:r>
+      <w:proofErr w:type="spellEnd"/>
+      <w:r>
+        <w:rPr>
+          <w:rFonts w:asciiTheme="minorHAnsi" w:hAnsiTheme="minorHAnsi"/>
+        </w:rPr>
+        <w:t xml:space="preserve"> </w:t>
+      </w:r>
+      <w:proofErr w:type="spellStart"/>
+      <w:r>
+        <w:rPr>
+          <w:rFonts w:asciiTheme="minorHAnsi" w:hAnsiTheme="minorHAnsi"/>
+        </w:rPr>
+        <w:t>may</w:t>
+      </w:r>
+      <w:proofErr w:type="spellEnd"/>
+      <w:r>
+        <w:rPr>
+          <w:rFonts w:asciiTheme="minorHAnsi" w:hAnsiTheme="minorHAnsi"/>
+        </w:rPr>
+        <w:t xml:space="preserve"> </w:t>
+      </w:r>
+      <w:proofErr w:type="spellStart"/>
+      <w:r>
+        <w:rPr>
+          <w:rFonts w:asciiTheme="minorHAnsi" w:hAnsiTheme="minorHAnsi"/>
+        </w:rPr>
+        <w:t>not</w:t>
+      </w:r>
+      <w:proofErr w:type="spellEnd"/>
+      <w:r>
+        <w:rPr>
+          <w:rFonts w:asciiTheme="minorHAnsi" w:hAnsiTheme="minorHAnsi"/>
+        </w:rPr>
+        <w:t xml:space="preserve"> use </w:t>
+      </w:r>
+      <w:proofErr w:type="spellStart"/>
+      <w:r>
+        <w:rPr>
+          <w:rFonts w:asciiTheme="minorHAnsi" w:hAnsiTheme="minorHAnsi"/>
+        </w:rPr>
+        <w:t>this</w:t>
+      </w:r>
+      <w:proofErr w:type="spellEnd"/>
+      <w:r>
+        <w:rPr>
+          <w:rFonts w:asciiTheme="minorHAnsi" w:hAnsiTheme="minorHAnsi"/>
+        </w:rPr>
+        <w:t xml:space="preserve"> </w:t>
+      </w:r>
+      <w:proofErr w:type="spellStart"/>
+      <w:r>
+        <w:rPr>
+          <w:rFonts w:asciiTheme="minorHAnsi" w:hAnsiTheme="minorHAnsi"/>
+        </w:rPr>
+        <w:t>file</w:t>
+      </w:r>
+      <w:proofErr w:type="spellEnd"/>
+      <w:r>
+        <w:rPr>
+          <w:rFonts w:asciiTheme="minorHAnsi" w:hAnsiTheme="minorHAnsi"/>
+        </w:rPr>
+        <w:t xml:space="preserve"> </w:t>
+      </w:r>
+      <w:proofErr w:type="spellStart"/>
+      <w:r>
+        <w:rPr>
+          <w:rFonts w:asciiTheme="minorHAnsi" w:hAnsiTheme="minorHAnsi"/>
+        </w:rPr>
+        <w:t>except</w:t>
+      </w:r>
+      <w:proofErr w:type="spellEnd"/>
+      <w:r>
+        <w:rPr>
+          <w:rFonts w:asciiTheme="minorHAnsi" w:hAnsiTheme="minorHAnsi"/>
+        </w:rPr>
+        <w:t xml:space="preserve"> in </w:t>
+      </w:r>
+      <w:proofErr w:type="spellStart"/>
+      <w:r>
+        <w:rPr>
+          <w:rFonts w:asciiTheme="minorHAnsi" w:hAnsiTheme="minorHAnsi"/>
+        </w:rPr>
+        <w:t>compliance</w:t>
+      </w:r>
+      <w:proofErr w:type="spellEnd"/>
+      <w:r>
+        <w:rPr>
+          <w:rFonts w:asciiTheme="minorHAnsi" w:hAnsiTheme="minorHAnsi"/>
+        </w:rPr>
+        <w:t xml:space="preserve"> </w:t>
+      </w:r>
+      <w:proofErr w:type="spellStart"/>
+      <w:r>
+        <w:rPr>
+          <w:rFonts w:asciiTheme="minorHAnsi" w:hAnsiTheme="minorHAnsi"/>
+        </w:rPr>
+        <w:t>with</w:t>
+      </w:r>
+      <w:proofErr w:type="spellEnd"/>
+      <w:r>
+        <w:rPr>
+          <w:rFonts w:asciiTheme="minorHAnsi" w:hAnsiTheme="minorHAnsi"/>
+        </w:rPr>
+        <w:t xml:space="preserve"> </w:t>
+      </w:r>
+      <w:proofErr w:type="spellStart"/>
+      <w:r>
+        <w:rPr>
+          <w:rFonts w:asciiTheme="minorHAnsi" w:hAnsiTheme="minorHAnsi"/>
+        </w:rPr>
+        <w:t>the</w:t>
+      </w:r>
+      <w:proofErr w:type="spellEnd"/>
+      <w:r>
+        <w:rPr>
+          <w:rFonts w:asciiTheme="minorHAnsi" w:hAnsiTheme="minorHAnsi"/>
+        </w:rPr>
+        <w:t xml:space="preserve"> </w:t>
+      </w:r>
+      <w:proofErr w:type="spellStart"/>
+      <w:r>
+        <w:rPr>
+          <w:rFonts w:asciiTheme="minorHAnsi" w:hAnsiTheme="minorHAnsi"/>
+        </w:rPr>
+        <w:t>License</w:t>
+      </w:r>
+      <w:proofErr w:type="spellEnd"/>
+      <w:r>
+        <w:rPr>
+          <w:rFonts w:asciiTheme="minorHAnsi" w:hAnsiTheme="minorHAnsi"/>
+        </w:rPr>
+        <w:t xml:space="preserve">. </w:t>
+      </w:r>
+      <w:proofErr w:type="spellStart"/>
+      <w:r>
+        <w:rPr>
+          <w:rFonts w:asciiTheme="minorHAnsi" w:hAnsiTheme="minorHAnsi"/>
+        </w:rPr>
+        <w:t>You</w:t>
+      </w:r>
+      <w:proofErr w:type="spellEnd"/>
+      <w:r>
+        <w:rPr>
+          <w:rFonts w:asciiTheme="minorHAnsi" w:hAnsiTheme="minorHAnsi"/>
+        </w:rPr>
+        <w:t xml:space="preserve"> </w:t>
+      </w:r>
+      <w:proofErr w:type="spellStart"/>
+      <w:r>
+        <w:rPr>
+          <w:rFonts w:asciiTheme="minorHAnsi" w:hAnsiTheme="minorHAnsi"/>
+        </w:rPr>
+        <w:t>may</w:t>
+      </w:r>
+      <w:proofErr w:type="spellEnd"/>
+      <w:r>
+        <w:rPr>
+          <w:rFonts w:asciiTheme="minorHAnsi" w:hAnsiTheme="minorHAnsi"/>
+        </w:rPr>
+        <w:t xml:space="preserve"> </w:t>
+      </w:r>
+      <w:proofErr w:type="spellStart"/>
+      <w:r>
+        <w:rPr>
+          <w:rFonts w:asciiTheme="minorHAnsi" w:hAnsiTheme="minorHAnsi"/>
+        </w:rPr>
+        <w:t>obtain</w:t>
+      </w:r>
+      <w:proofErr w:type="spellEnd"/>
+      <w:r>
+        <w:rPr>
+          <w:rFonts w:asciiTheme="minorHAnsi" w:hAnsiTheme="minorHAnsi"/>
+        </w:rPr>
+        <w:t xml:space="preserve"> a </w:t>
+      </w:r>
+      <w:proofErr w:type="spellStart"/>
+      <w:r>
+        <w:rPr>
+          <w:rFonts w:asciiTheme="minorHAnsi" w:hAnsiTheme="minorHAnsi"/>
+        </w:rPr>
+        <w:t>copy</w:t>
+      </w:r>
+      <w:proofErr w:type="spellEnd"/>
+      <w:r>
+        <w:rPr>
+          <w:rFonts w:asciiTheme="minorHAnsi" w:hAnsiTheme="minorHAnsi"/>
+        </w:rPr>
+        <w:t xml:space="preserve"> of </w:t>
+      </w:r>
+      <w:proofErr w:type="spellStart"/>
+      <w:r>
+        <w:rPr>
+          <w:rFonts w:asciiTheme="minorHAnsi" w:hAnsiTheme="minorHAnsi"/>
+        </w:rPr>
+        <w:t>the</w:t>
+      </w:r>
+      <w:proofErr w:type="spellEnd"/>
+      <w:r>
+        <w:rPr>
+          <w:rFonts w:asciiTheme="minorHAnsi" w:hAnsiTheme="minorHAnsi"/>
+        </w:rPr>
+        <w:t xml:space="preserve"> </w:t>
+      </w:r>
+      <w:proofErr w:type="spellStart"/>
+      <w:r>
+        <w:rPr>
+          <w:rFonts w:asciiTheme="minorHAnsi" w:hAnsiTheme="minorHAnsi"/>
+        </w:rPr>
+        <w:t>License</w:t>
+      </w:r>
+      <w:proofErr w:type="spellEnd"/>
+      <w:r>
+        <w:rPr>
+          <w:rFonts w:asciiTheme="minorHAnsi" w:hAnsiTheme="minorHAnsi"/>
+        </w:rPr>
+        <w:t xml:space="preserve"> at:</w:t>
+      </w:r>
+    </w:p>
+    <w:p>
+      <w:pPr>
+        <w:pStyle w:val="Prrafodelista"/>
+        <w:numPr>
+          <w:ilvl w:val="1"/>
+          <w:numId w:val="17"/>
+        </w:numPr>
+        <w:spacing w:after="120"/>
+        <w:rPr>
+          <w:rFonts w:asciiTheme="minorHAnsi" w:hAnsiTheme="minorHAnsi"/>
+        </w:rPr>
+      </w:pPr>
+      <w:r>
+        <w:rPr>
+          <w:rFonts w:asciiTheme="minorHAnsi" w:hAnsiTheme="minorHAnsi"/>
+        </w:rPr>
+        <w:t>http://www.apache.org/licenses/LICENSE-2.0</w:t>
+      </w:r>
+    </w:p>
+    <w:p>
+      <w:pPr>
+        <w:rPr>
+          <w:rFonts w:asciiTheme="minorHAnsi" w:hAnsiTheme="minorHAnsi"/>
+          <w:sz w:val="22"/>
+          <w:szCs w:val="22"/>
+        </w:rPr>
+      </w:pPr>
+      <w:proofErr w:type="spellStart"/>
+      <w:r>
+        <w:rPr>
+          <w:rFonts w:asciiTheme="minorHAnsi" w:hAnsiTheme="minorHAnsi"/>
+          <w:sz w:val="22"/>
+          <w:szCs w:val="22"/>
+        </w:rPr>
+        <w:t>This</w:t>
+      </w:r>
+      <w:proofErr w:type="spellEnd"/>
+      <w:r>
+        <w:rPr>
+          <w:rFonts w:asciiTheme="minorHAnsi" w:hAnsiTheme="minorHAnsi"/>
+          <w:sz w:val="22"/>
+          <w:szCs w:val="22"/>
+        </w:rPr>
+        <w:t xml:space="preserve"> </w:t>
+      </w:r>
+      <w:proofErr w:type="spellStart"/>
+      <w:r>
+        <w:rPr>
+          <w:rFonts w:asciiTheme="minorHAnsi" w:hAnsiTheme="minorHAnsi"/>
+          <w:sz w:val="22"/>
+          <w:szCs w:val="22"/>
+        </w:rPr>
+        <w:t>library</w:t>
+      </w:r>
+      <w:proofErr w:type="spellEnd"/>
+      <w:r>
+        <w:rPr>
+          <w:rFonts w:asciiTheme="minorHAnsi" w:hAnsiTheme="minorHAnsi"/>
+          <w:sz w:val="22"/>
+          <w:szCs w:val="22"/>
+        </w:rPr>
+        <w:t xml:space="preserve"> </w:t>
+      </w:r>
+      <w:proofErr w:type="spellStart"/>
+      <w:r>
+        <w:rPr>
+          <w:rFonts w:asciiTheme="minorHAnsi" w:hAnsiTheme="minorHAnsi"/>
+          <w:sz w:val="22"/>
+          <w:szCs w:val="22"/>
+        </w:rPr>
+        <w:t>converts</w:t>
+      </w:r>
+      <w:proofErr w:type="spellEnd"/>
+      <w:r>
+        <w:rPr>
+          <w:rFonts w:asciiTheme="minorHAnsi" w:hAnsiTheme="minorHAnsi"/>
+          <w:sz w:val="22"/>
+          <w:szCs w:val="22"/>
+        </w:rPr>
+        <w:t xml:space="preserve"> </w:t>
+      </w:r>
+      <w:proofErr w:type="spellStart"/>
+      <w:r>
+        <w:rPr>
+          <w:rFonts w:asciiTheme="minorHAnsi" w:hAnsiTheme="minorHAnsi"/>
+          <w:sz w:val="22"/>
+          <w:szCs w:val="22"/>
+        </w:rPr>
+        <w:t>the</w:t>
+      </w:r>
+      <w:proofErr w:type="spellEnd"/>
+      <w:r>
+        <w:rPr>
+          <w:rFonts w:asciiTheme="minorHAnsi" w:hAnsiTheme="minorHAnsi"/>
+          <w:sz w:val="22"/>
+          <w:szCs w:val="22"/>
+        </w:rPr>
+        <w:t xml:space="preserve"> </w:t>
+      </w:r>
+      <w:proofErr w:type="spellStart"/>
+      <w:r>
+        <w:rPr>
+          <w:rFonts w:asciiTheme="minorHAnsi" w:hAnsiTheme="minorHAnsi"/>
+          <w:sz w:val="22"/>
+          <w:szCs w:val="22"/>
+        </w:rPr>
+        <w:t>analog</w:t>
+      </w:r>
+      <w:proofErr w:type="spellEnd"/>
+      <w:r>
+        <w:rPr>
+          <w:rFonts w:asciiTheme="minorHAnsi" w:hAnsiTheme="minorHAnsi"/>
+          <w:sz w:val="22"/>
+          <w:szCs w:val="22"/>
+        </w:rPr>
+        <w:t xml:space="preserve"> </w:t>
+      </w:r>
+      <w:proofErr w:type="spellStart"/>
+      <w:r>
+        <w:rPr>
+          <w:rFonts w:asciiTheme="minorHAnsi" w:hAnsiTheme="minorHAnsi"/>
+          <w:sz w:val="22"/>
+          <w:szCs w:val="22"/>
+        </w:rPr>
+        <w:t>values</w:t>
+      </w:r>
+      <w:proofErr w:type="spellEnd"/>
+      <w:r>
+        <w:rPr>
+          <w:rFonts w:asciiTheme="minorHAnsi" w:hAnsiTheme="minorHAnsi"/>
+          <w:sz w:val="22"/>
+          <w:szCs w:val="22"/>
+        </w:rPr>
+        <w:t xml:space="preserve"> </w:t>
+      </w:r>
+      <w:proofErr w:type="spellStart"/>
+      <w:r>
+        <w:rPr>
+          <w:rFonts w:asciiTheme="minorHAnsi" w:hAnsiTheme="minorHAnsi"/>
+          <w:sz w:val="22"/>
+          <w:szCs w:val="22"/>
+        </w:rPr>
+        <w:t>from</w:t>
+      </w:r>
+      <w:proofErr w:type="spellEnd"/>
+      <w:r>
+        <w:rPr>
+          <w:rFonts w:asciiTheme="minorHAnsi" w:hAnsiTheme="minorHAnsi"/>
+          <w:sz w:val="22"/>
+          <w:szCs w:val="22"/>
+        </w:rPr>
+        <w:t xml:space="preserve"> a TMP36 </w:t>
+      </w:r>
+      <w:proofErr w:type="spellStart"/>
+      <w:r>
+        <w:rPr>
+          <w:rFonts w:asciiTheme="minorHAnsi" w:hAnsiTheme="minorHAnsi"/>
+          <w:sz w:val="22"/>
+          <w:szCs w:val="22"/>
+        </w:rPr>
+        <w:t>temperature</w:t>
+      </w:r>
+      <w:proofErr w:type="spellEnd"/>
+      <w:r>
+        <w:rPr>
+          <w:rFonts w:asciiTheme="minorHAnsi" w:hAnsiTheme="minorHAnsi"/>
+          <w:sz w:val="22"/>
+          <w:szCs w:val="22"/>
+        </w:rPr>
+        <w:t xml:space="preserve"> sensor </w:t>
+      </w:r>
+      <w:proofErr w:type="spellStart"/>
+      <w:r>
+        <w:rPr>
+          <w:rFonts w:asciiTheme="minorHAnsi" w:hAnsiTheme="minorHAnsi"/>
+          <w:sz w:val="22"/>
+          <w:szCs w:val="22"/>
+        </w:rPr>
+        <w:t>directly</w:t>
+      </w:r>
+      <w:proofErr w:type="spellEnd"/>
+      <w:r>
+        <w:rPr>
+          <w:rFonts w:asciiTheme="minorHAnsi" w:hAnsiTheme="minorHAnsi"/>
+          <w:sz w:val="22"/>
+          <w:szCs w:val="22"/>
+        </w:rPr>
+        <w:t xml:space="preserve"> </w:t>
+      </w:r>
+      <w:proofErr w:type="spellStart"/>
+      <w:r>
+        <w:rPr>
+          <w:rFonts w:asciiTheme="minorHAnsi" w:hAnsiTheme="minorHAnsi"/>
+          <w:sz w:val="22"/>
+          <w:szCs w:val="22"/>
+        </w:rPr>
+        <w:t>into</w:t>
+      </w:r>
+      <w:proofErr w:type="spellEnd"/>
+      <w:r>
+        <w:rPr>
+          <w:rFonts w:asciiTheme="minorHAnsi" w:hAnsiTheme="minorHAnsi"/>
+          <w:sz w:val="22"/>
+          <w:szCs w:val="22"/>
+        </w:rPr>
+        <w:t xml:space="preserve"> Celsius and Fahrenheit so </w:t>
+      </w:r>
+      <w:proofErr w:type="spellStart"/>
+      <w:r>
+        <w:rPr>
+          <w:rFonts w:asciiTheme="minorHAnsi" w:hAnsiTheme="minorHAnsi"/>
+          <w:sz w:val="22"/>
+          <w:szCs w:val="22"/>
+        </w:rPr>
+        <w:t>you</w:t>
+      </w:r>
+      <w:proofErr w:type="spellEnd"/>
+      <w:r>
+        <w:rPr>
+          <w:rFonts w:asciiTheme="minorHAnsi" w:hAnsiTheme="minorHAnsi"/>
+          <w:sz w:val="22"/>
+          <w:szCs w:val="22"/>
+        </w:rPr>
+        <w:t xml:space="preserve"> </w:t>
+      </w:r>
+      <w:proofErr w:type="spellStart"/>
+      <w:r>
+        <w:rPr>
+          <w:rFonts w:asciiTheme="minorHAnsi" w:hAnsiTheme="minorHAnsi"/>
+          <w:sz w:val="22"/>
+          <w:szCs w:val="22"/>
+        </w:rPr>
+        <w:t>don't</w:t>
+      </w:r>
+      <w:proofErr w:type="spellEnd"/>
+      <w:r>
+        <w:rPr>
+          <w:rFonts w:asciiTheme="minorHAnsi" w:hAnsiTheme="minorHAnsi"/>
+          <w:sz w:val="22"/>
+          <w:szCs w:val="22"/>
+        </w:rPr>
+        <w:t xml:space="preserve"> </w:t>
+      </w:r>
+      <w:proofErr w:type="spellStart"/>
+      <w:r>
+        <w:rPr>
+          <w:rFonts w:asciiTheme="minorHAnsi" w:hAnsiTheme="minorHAnsi"/>
+          <w:sz w:val="22"/>
+          <w:szCs w:val="22"/>
+        </w:rPr>
+        <w:t>have</w:t>
+      </w:r>
+      <w:proofErr w:type="spellEnd"/>
+      <w:r>
+        <w:rPr>
+          <w:rFonts w:asciiTheme="minorHAnsi" w:hAnsiTheme="minorHAnsi"/>
+          <w:sz w:val="22"/>
+          <w:szCs w:val="22"/>
+        </w:rPr>
+        <w:t xml:space="preserve"> </w:t>
+      </w:r>
+      <w:proofErr w:type="spellStart"/>
+      <w:r>
+        <w:rPr>
+          <w:rFonts w:asciiTheme="minorHAnsi" w:hAnsiTheme="minorHAnsi"/>
+          <w:sz w:val="22"/>
+          <w:szCs w:val="22"/>
+        </w:rPr>
+        <w:t>to</w:t>
+      </w:r>
+      <w:proofErr w:type="spellEnd"/>
+      <w:r>
+        <w:rPr>
+          <w:rFonts w:asciiTheme="minorHAnsi" w:hAnsiTheme="minorHAnsi"/>
+          <w:sz w:val="22"/>
+          <w:szCs w:val="22"/>
+        </w:rPr>
+        <w:t>.</w:t>
+      </w:r>
     </w:p>
     <w:p>
       <w:pPr>
@@ -4077,7 +5229,6 @@
         <w:pStyle w:val="Ttulo1"/>
       </w:pPr>
       <w:r>
-        <w:lastRenderedPageBreak/>
         <w:t>Posibles mejoras futuras y funcionalidades a desarrollar.</w:t>
       </w:r>
     </w:p>
@@ -4197,6 +5348,8 @@
           <w:ilvl w:val="0"/>
           <w:numId w:val="13"/>
         </w:numPr>
+        <w:spacing w:after="120" w:line="240" w:lineRule="auto"/>
+        <w:ind w:left="714" w:hanging="357"/>
         <w:rPr>
           <w:rFonts w:asciiTheme="minorHAnsi" w:hAnsiTheme="minorHAnsi"/>
         </w:rPr>
@@ -4530,18 +5683,6 @@
           <w:t>https://www.opirata.com/blog/tipos-de-ventiladores-pc-guia-completa/</w:t>
         </w:r>
       </w:hyperlink>
-    </w:p>
-    <w:p>
-      <w:pPr>
-        <w:pStyle w:val="Prrafodelista"/>
-        <w:numPr>
-          <w:ilvl w:val="1"/>
-          <w:numId w:val="12"/>
-        </w:numPr>
-        <w:rPr>
-          <w:rFonts w:asciiTheme="minorHAnsi" w:hAnsiTheme="minorHAnsi"/>
-        </w:rPr>
-      </w:pPr>
     </w:p>
     <w:p>
       <w:pPr>
@@ -4733,18 +5874,6 @@
     </w:p>
     <w:p>
       <w:pPr>
-        <w:pStyle w:val="Prrafodelista"/>
-        <w:numPr>
-          <w:ilvl w:val="1"/>
-          <w:numId w:val="12"/>
-        </w:numPr>
-        <w:rPr>
-          <w:rFonts w:asciiTheme="minorHAnsi" w:hAnsiTheme="minorHAnsi"/>
-        </w:rPr>
-      </w:pPr>
-    </w:p>
-    <w:p>
-      <w:pPr>
         <w:rPr>
           <w:rFonts w:asciiTheme="minorHAnsi" w:hAnsiTheme="minorHAnsi"/>
           <w:sz w:val="22"/>
@@ -4960,7 +6089,7 @@
         <v:path o:extrusionok="f" gradientshapeok="t" o:connecttype="rect"/>
         <o:lock v:ext="edit" aspectratio="t"/>
       </v:shapetype>
-      <v:shape id="_x0000_i1048" type="#_x0000_t75" style="width:10pt;height:10pt" o:bullet="t">
+      <v:shape id="_x0000_i1038" type="#_x0000_t75" style="width:10pt;height:10pt" o:bullet="t">
         <v:imagedata r:id="rId1" o:title="BD21298_"/>
       </v:shape>
     </w:pict>
@@ -5785,6 +6914,119 @@
     </w:lvl>
   </w:abstractNum>
   <w:abstractNum w:abstractNumId="8">
+    <w:nsid w:val="2BA17C00"/>
+    <w:multiLevelType w:val="hybridMultilevel"/>
+    <w:tmpl w:val="A386C054"/>
+    <w:lvl w:ilvl="0" w:tplc="0C0A0001">
+      <w:start w:val="1"/>
+      <w:numFmt w:val="bullet"/>
+      <w:lvlText w:val=""/>
+      <w:lvlJc w:val="left"/>
+      <w:pPr>
+        <w:ind w:left="732" w:hanging="360"/>
+      </w:pPr>
+      <w:rPr>
+        <w:rFonts w:ascii="Symbol" w:hAnsi="Symbol" w:hint="default"/>
+      </w:rPr>
+    </w:lvl>
+    <w:lvl w:ilvl="1" w:tplc="0C0A0003" w:tentative="1">
+      <w:start w:val="1"/>
+      <w:numFmt w:val="bullet"/>
+      <w:lvlText w:val="o"/>
+      <w:lvlJc w:val="left"/>
+      <w:pPr>
+        <w:ind w:left="1452" w:hanging="360"/>
+      </w:pPr>
+      <w:rPr>
+        <w:rFonts w:ascii="Courier New" w:hAnsi="Courier New" w:cs="Courier New" w:hint="default"/>
+      </w:rPr>
+    </w:lvl>
+    <w:lvl w:ilvl="2" w:tplc="0C0A0005" w:tentative="1">
+      <w:start w:val="1"/>
+      <w:numFmt w:val="bullet"/>
+      <w:lvlText w:val=""/>
+      <w:lvlJc w:val="left"/>
+      <w:pPr>
+        <w:ind w:left="2172" w:hanging="360"/>
+      </w:pPr>
+      <w:rPr>
+        <w:rFonts w:ascii="Wingdings" w:hAnsi="Wingdings" w:hint="default"/>
+      </w:rPr>
+    </w:lvl>
+    <w:lvl w:ilvl="3" w:tplc="0C0A0001" w:tentative="1">
+      <w:start w:val="1"/>
+      <w:numFmt w:val="bullet"/>
+      <w:lvlText w:val=""/>
+      <w:lvlJc w:val="left"/>
+      <w:pPr>
+        <w:ind w:left="2892" w:hanging="360"/>
+      </w:pPr>
+      <w:rPr>
+        <w:rFonts w:ascii="Symbol" w:hAnsi="Symbol" w:hint="default"/>
+      </w:rPr>
+    </w:lvl>
+    <w:lvl w:ilvl="4" w:tplc="0C0A0003" w:tentative="1">
+      <w:start w:val="1"/>
+      <w:numFmt w:val="bullet"/>
+      <w:lvlText w:val="o"/>
+      <w:lvlJc w:val="left"/>
+      <w:pPr>
+        <w:ind w:left="3612" w:hanging="360"/>
+      </w:pPr>
+      <w:rPr>
+        <w:rFonts w:ascii="Courier New" w:hAnsi="Courier New" w:cs="Courier New" w:hint="default"/>
+      </w:rPr>
+    </w:lvl>
+    <w:lvl w:ilvl="5" w:tplc="0C0A0005" w:tentative="1">
+      <w:start w:val="1"/>
+      <w:numFmt w:val="bullet"/>
+      <w:lvlText w:val=""/>
+      <w:lvlJc w:val="left"/>
+      <w:pPr>
+        <w:ind w:left="4332" w:hanging="360"/>
+      </w:pPr>
+      <w:rPr>
+        <w:rFonts w:ascii="Wingdings" w:hAnsi="Wingdings" w:hint="default"/>
+      </w:rPr>
+    </w:lvl>
+    <w:lvl w:ilvl="6" w:tplc="0C0A0001" w:tentative="1">
+      <w:start w:val="1"/>
+      <w:numFmt w:val="bullet"/>
+      <w:lvlText w:val=""/>
+      <w:lvlJc w:val="left"/>
+      <w:pPr>
+        <w:ind w:left="5052" w:hanging="360"/>
+      </w:pPr>
+      <w:rPr>
+        <w:rFonts w:ascii="Symbol" w:hAnsi="Symbol" w:hint="default"/>
+      </w:rPr>
+    </w:lvl>
+    <w:lvl w:ilvl="7" w:tplc="0C0A0003" w:tentative="1">
+      <w:start w:val="1"/>
+      <w:numFmt w:val="bullet"/>
+      <w:lvlText w:val="o"/>
+      <w:lvlJc w:val="left"/>
+      <w:pPr>
+        <w:ind w:left="5772" w:hanging="360"/>
+      </w:pPr>
+      <w:rPr>
+        <w:rFonts w:ascii="Courier New" w:hAnsi="Courier New" w:cs="Courier New" w:hint="default"/>
+      </w:rPr>
+    </w:lvl>
+    <w:lvl w:ilvl="8" w:tplc="0C0A0005" w:tentative="1">
+      <w:start w:val="1"/>
+      <w:numFmt w:val="bullet"/>
+      <w:lvlText w:val=""/>
+      <w:lvlJc w:val="left"/>
+      <w:pPr>
+        <w:ind w:left="6492" w:hanging="360"/>
+      </w:pPr>
+      <w:rPr>
+        <w:rFonts w:ascii="Wingdings" w:hAnsi="Wingdings" w:hint="default"/>
+      </w:rPr>
+    </w:lvl>
+  </w:abstractNum>
+  <w:abstractNum w:abstractNumId="9">
     <w:nsid w:val="3D436F3C"/>
     <w:multiLevelType w:val="hybridMultilevel"/>
     <w:tmpl w:val="1B2CD0F6"/>
@@ -5897,7 +7139,7 @@
       </w:rPr>
     </w:lvl>
   </w:abstractNum>
-  <w:abstractNum w:abstractNumId="9">
+  <w:abstractNum w:abstractNumId="10">
     <w:nsid w:val="49FF7BFA"/>
     <w:multiLevelType w:val="multilevel"/>
     <w:tmpl w:val="53509FAE"/>
@@ -6039,7 +7281,120 @@
       </w:rPr>
     </w:lvl>
   </w:abstractNum>
-  <w:abstractNum w:abstractNumId="10">
+  <w:abstractNum w:abstractNumId="11">
+    <w:nsid w:val="509A6840"/>
+    <w:multiLevelType w:val="hybridMultilevel"/>
+    <w:tmpl w:val="5D7230D4"/>
+    <w:lvl w:ilvl="0" w:tplc="0C0A0001">
+      <w:start w:val="1"/>
+      <w:numFmt w:val="bullet"/>
+      <w:lvlText w:val=""/>
+      <w:lvlJc w:val="left"/>
+      <w:pPr>
+        <w:ind w:left="720" w:hanging="360"/>
+      </w:pPr>
+      <w:rPr>
+        <w:rFonts w:ascii="Symbol" w:hAnsi="Symbol" w:hint="default"/>
+      </w:rPr>
+    </w:lvl>
+    <w:lvl w:ilvl="1" w:tplc="0C0A000B">
+      <w:start w:val="1"/>
+      <w:numFmt w:val="bullet"/>
+      <w:lvlText w:val=""/>
+      <w:lvlJc w:val="left"/>
+      <w:pPr>
+        <w:ind w:left="1440" w:hanging="360"/>
+      </w:pPr>
+      <w:rPr>
+        <w:rFonts w:ascii="Wingdings" w:hAnsi="Wingdings" w:hint="default"/>
+      </w:rPr>
+    </w:lvl>
+    <w:lvl w:ilvl="2" w:tplc="0C0A0005" w:tentative="1">
+      <w:start w:val="1"/>
+      <w:numFmt w:val="bullet"/>
+      <w:lvlText w:val=""/>
+      <w:lvlJc w:val="left"/>
+      <w:pPr>
+        <w:ind w:left="2160" w:hanging="360"/>
+      </w:pPr>
+      <w:rPr>
+        <w:rFonts w:ascii="Wingdings" w:hAnsi="Wingdings" w:hint="default"/>
+      </w:rPr>
+    </w:lvl>
+    <w:lvl w:ilvl="3" w:tplc="0C0A0001" w:tentative="1">
+      <w:start w:val="1"/>
+      <w:numFmt w:val="bullet"/>
+      <w:lvlText w:val=""/>
+      <w:lvlJc w:val="left"/>
+      <w:pPr>
+        <w:ind w:left="2880" w:hanging="360"/>
+      </w:pPr>
+      <w:rPr>
+        <w:rFonts w:ascii="Symbol" w:hAnsi="Symbol" w:hint="default"/>
+      </w:rPr>
+    </w:lvl>
+    <w:lvl w:ilvl="4" w:tplc="0C0A0003" w:tentative="1">
+      <w:start w:val="1"/>
+      <w:numFmt w:val="bullet"/>
+      <w:lvlText w:val="o"/>
+      <w:lvlJc w:val="left"/>
+      <w:pPr>
+        <w:ind w:left="3600" w:hanging="360"/>
+      </w:pPr>
+      <w:rPr>
+        <w:rFonts w:ascii="Courier New" w:hAnsi="Courier New" w:cs="Courier New" w:hint="default"/>
+      </w:rPr>
+    </w:lvl>
+    <w:lvl w:ilvl="5" w:tplc="0C0A0005" w:tentative="1">
+      <w:start w:val="1"/>
+      <w:numFmt w:val="bullet"/>
+      <w:lvlText w:val=""/>
+      <w:lvlJc w:val="left"/>
+      <w:pPr>
+        <w:ind w:left="4320" w:hanging="360"/>
+      </w:pPr>
+      <w:rPr>
+        <w:rFonts w:ascii="Wingdings" w:hAnsi="Wingdings" w:hint="default"/>
+      </w:rPr>
+    </w:lvl>
+    <w:lvl w:ilvl="6" w:tplc="0C0A0001" w:tentative="1">
+      <w:start w:val="1"/>
+      <w:numFmt w:val="bullet"/>
+      <w:lvlText w:val=""/>
+      <w:lvlJc w:val="left"/>
+      <w:pPr>
+        <w:ind w:left="5040" w:hanging="360"/>
+      </w:pPr>
+      <w:rPr>
+        <w:rFonts w:ascii="Symbol" w:hAnsi="Symbol" w:hint="default"/>
+      </w:rPr>
+    </w:lvl>
+    <w:lvl w:ilvl="7" w:tplc="0C0A0003" w:tentative="1">
+      <w:start w:val="1"/>
+      <w:numFmt w:val="bullet"/>
+      <w:lvlText w:val="o"/>
+      <w:lvlJc w:val="left"/>
+      <w:pPr>
+        <w:ind w:left="5760" w:hanging="360"/>
+      </w:pPr>
+      <w:rPr>
+        <w:rFonts w:ascii="Courier New" w:hAnsi="Courier New" w:cs="Courier New" w:hint="default"/>
+      </w:rPr>
+    </w:lvl>
+    <w:lvl w:ilvl="8" w:tplc="0C0A0005" w:tentative="1">
+      <w:start w:val="1"/>
+      <w:numFmt w:val="bullet"/>
+      <w:lvlText w:val=""/>
+      <w:lvlJc w:val="left"/>
+      <w:pPr>
+        <w:ind w:left="6480" w:hanging="360"/>
+      </w:pPr>
+      <w:rPr>
+        <w:rFonts w:ascii="Wingdings" w:hAnsi="Wingdings" w:hint="default"/>
+      </w:rPr>
+    </w:lvl>
+  </w:abstractNum>
+  <w:abstractNum w:abstractNumId="12">
     <w:nsid w:val="5A967119"/>
     <w:multiLevelType w:val="hybridMultilevel"/>
     <w:tmpl w:val="406A8168"/>
@@ -6152,7 +7507,7 @@
       </w:rPr>
     </w:lvl>
   </w:abstractNum>
-  <w:abstractNum w:abstractNumId="11">
+  <w:abstractNum w:abstractNumId="13">
     <w:nsid w:val="5CE17CF4"/>
     <w:multiLevelType w:val="hybridMultilevel"/>
     <w:tmpl w:val="BEF44AA8"/>
@@ -6265,7 +7620,7 @@
       </w:rPr>
     </w:lvl>
   </w:abstractNum>
-  <w:abstractNum w:abstractNumId="12">
+  <w:abstractNum w:abstractNumId="14">
     <w:nsid w:val="60377237"/>
     <w:multiLevelType w:val="hybridMultilevel"/>
     <w:tmpl w:val="091492EC"/>
@@ -6378,7 +7733,7 @@
       </w:rPr>
     </w:lvl>
   </w:abstractNum>
-  <w:abstractNum w:abstractNumId="13">
+  <w:abstractNum w:abstractNumId="15">
     <w:nsid w:val="77E3147D"/>
     <w:multiLevelType w:val="hybridMultilevel"/>
     <w:tmpl w:val="51245380"/>
@@ -6491,7 +7846,7 @@
       </w:rPr>
     </w:lvl>
   </w:abstractNum>
-  <w:abstractNum w:abstractNumId="14">
+  <w:abstractNum w:abstractNumId="16">
     <w:nsid w:val="792C5B02"/>
     <w:multiLevelType w:val="hybridMultilevel"/>
     <w:tmpl w:val="3FBC88AA"/>
@@ -6609,22 +7964,22 @@
     <w:abstractNumId w:val="0"/>
   </w:num>
   <w:num w:numId="2">
-    <w:abstractNumId w:val="13"/>
+    <w:abstractNumId w:val="15"/>
   </w:num>
   <w:num w:numId="3">
     <w:abstractNumId w:val="6"/>
   </w:num>
   <w:num w:numId="4">
-    <w:abstractNumId w:val="9"/>
+    <w:abstractNumId w:val="10"/>
   </w:num>
   <w:num w:numId="5">
     <w:abstractNumId w:val="1"/>
   </w:num>
   <w:num w:numId="6">
-    <w:abstractNumId w:val="10"/>
+    <w:abstractNumId w:val="12"/>
   </w:num>
   <w:num w:numId="7">
-    <w:abstractNumId w:val="11"/>
+    <w:abstractNumId w:val="13"/>
   </w:num>
   <w:num w:numId="8">
     <w:abstractNumId w:val="7"/>
@@ -6633,13 +7988,13 @@
     <w:abstractNumId w:val="2"/>
   </w:num>
   <w:num w:numId="10">
-    <w:abstractNumId w:val="14"/>
+    <w:abstractNumId w:val="16"/>
   </w:num>
   <w:num w:numId="11">
     <w:abstractNumId w:val="5"/>
   </w:num>
   <w:num w:numId="12">
-    <w:abstractNumId w:val="12"/>
+    <w:abstractNumId w:val="14"/>
   </w:num>
   <w:num w:numId="13">
     <w:abstractNumId w:val="4"/>
@@ -6648,7 +8003,13 @@
     <w:abstractNumId w:val="3"/>
   </w:num>
   <w:num w:numId="15">
+    <w:abstractNumId w:val="9"/>
+  </w:num>
+  <w:num w:numId="16">
     <w:abstractNumId w:val="8"/>
+  </w:num>
+  <w:num w:numId="17">
+    <w:abstractNumId w:val="11"/>
   </w:num>
   <w:numIdMacAtCleanup w:val="13"/>
 </w:numbering>
@@ -8004,7 +9365,7 @@
 </file>
 
 <file path=customXml/itemProps4.xml><?xml version="1.0" encoding="utf-8"?>
-<ds:datastoreItem xmlns:ds="http://schemas.openxmlformats.org/officeDocument/2006/customXml" ds:itemID="{906EE4EB-8ACF-4005-9C67-40F03C1898E0}">
+<ds:datastoreItem xmlns:ds="http://schemas.openxmlformats.org/officeDocument/2006/customXml" ds:itemID="{A5BA68B4-BF2B-49D0-90C3-D724AC279282}">
   <ds:schemaRefs>
     <ds:schemaRef ds:uri="http://schemas.openxmlformats.org/officeDocument/2006/bibliography"/>
   </ds:schemaRefs>

</xml_diff>